<commit_message>
klasy, wiecej sie chyba nie da w naszym przypadku
</commit_message>
<xml_diff>
--- a/Projekt Informatyka.docx
+++ b/Projekt Informatyka.docx
@@ -335,6 +335,110 @@
         </w:drawing>
       </w:r>
     </w:p>
+    <w:p/>
+    <w:p/>
+    <w:tbl>
+      <w:tblPr>
+        <w:tblStyle w:val="Tabela-Siatka"/>
+        <w:tblW w:w="0" w:type="auto"/>
+        <w:tblLook w:val="04A0" w:firstRow="1" w:lastRow="0" w:firstColumn="1" w:lastColumn="0" w:noHBand="0" w:noVBand="1"/>
+      </w:tblPr>
+      <w:tblGrid>
+        <w:gridCol w:w="6232"/>
+      </w:tblGrid>
+      <w:tr>
+        <w:trPr>
+          <w:trHeight w:val="425"/>
+        </w:trPr>
+        <w:tc>
+          <w:tcPr>
+            <w:tcW w:w="6232" w:type="dxa"/>
+          </w:tcPr>
+          <w:p>
+            <w:pPr>
+              <w:jc w:val="center"/>
+            </w:pPr>
+            <w:r>
+              <w:lastRenderedPageBreak/>
+              <w:t>Informacje</w:t>
+            </w:r>
+          </w:p>
+        </w:tc>
+      </w:tr>
+      <w:tr>
+        <w:trPr>
+          <w:trHeight w:val="984"/>
+        </w:trPr>
+        <w:tc>
+          <w:tcPr>
+            <w:tcW w:w="6232" w:type="dxa"/>
+          </w:tcPr>
+          <w:p>
+            <w:r>
+              <w:t>+</w:t>
+            </w:r>
+            <w:r>
+              <w:t xml:space="preserve">podkatalogi: </w:t>
+            </w:r>
+            <w:proofErr w:type="spellStart"/>
+            <w:r>
+              <w:t>int</w:t>
+            </w:r>
+            <w:proofErr w:type="spellEnd"/>
+          </w:p>
+          <w:p>
+            <w:r>
+              <w:t xml:space="preserve">-mitologia: </w:t>
+            </w:r>
+            <w:proofErr w:type="spellStart"/>
+            <w:r>
+              <w:t>int</w:t>
+            </w:r>
+            <w:proofErr w:type="spellEnd"/>
+          </w:p>
+          <w:p>
+            <w:r>
+              <w:t>+</w:t>
+            </w:r>
+            <w:r>
+              <w:t>kategoria: string</w:t>
+            </w:r>
+          </w:p>
+        </w:tc>
+      </w:tr>
+      <w:tr>
+        <w:trPr>
+          <w:trHeight w:val="558"/>
+        </w:trPr>
+        <w:tc>
+          <w:tcPr>
+            <w:tcW w:w="6232" w:type="dxa"/>
+          </w:tcPr>
+          <w:p>
+            <w:r>
+              <w:t>+</w:t>
+            </w:r>
+            <w:proofErr w:type="spellStart"/>
+            <w:r>
+              <w:t>tlo</w:t>
+            </w:r>
+            <w:proofErr w:type="spellEnd"/>
+            <w:r>
+              <w:t xml:space="preserve"> (mitologia, string)</w:t>
+            </w:r>
+            <w:r>
+              <w:t xml:space="preserve">: </w:t>
+            </w:r>
+            <w:proofErr w:type="spellStart"/>
+            <w:r>
+              <w:t>int</w:t>
+            </w:r>
+            <w:proofErr w:type="spellEnd"/>
+          </w:p>
+        </w:tc>
+      </w:tr>
+    </w:tbl>
+    <w:p/>
     <w:sectPr>
       <w:pgSz w:w="11906" w:h="16838"/>
       <w:pgMar w:top="1417" w:right="1417" w:bottom="1417" w:left="1417" w:header="708" w:footer="708" w:gutter="0"/>
@@ -565,6 +669,7 @@
     <w:lsdException w:name="HTML Sample" w:semiHidden="1" w:unhideWhenUsed="1"/>
     <w:lsdException w:name="HTML Typewriter" w:semiHidden="1" w:unhideWhenUsed="1"/>
     <w:lsdException w:name="HTML Variable" w:semiHidden="1" w:unhideWhenUsed="1"/>
+    <w:lsdException w:name="Normal Table" w:semiHidden="1" w:unhideWhenUsed="1"/>
     <w:lsdException w:name="annotation subject" w:semiHidden="1" w:unhideWhenUsed="1"/>
     <w:lsdException w:name="No List" w:semiHidden="1" w:unhideWhenUsed="1"/>
     <w:lsdException w:name="Outline List 1" w:semiHidden="1" w:unhideWhenUsed="1"/>
@@ -611,8 +716,10 @@
     <w:lsdException w:name="Table Subtle 2" w:semiHidden="1" w:unhideWhenUsed="1"/>
     <w:lsdException w:name="Table Web 1" w:semiHidden="1" w:unhideWhenUsed="1"/>
     <w:lsdException w:name="Table Web 2" w:semiHidden="1" w:unhideWhenUsed="1"/>
+    <w:lsdException w:name="Table Web 3" w:semiHidden="1" w:unhideWhenUsed="1"/>
     <w:lsdException w:name="Balloon Text" w:semiHidden="1" w:unhideWhenUsed="1"/>
     <w:lsdException w:name="Table Grid" w:uiPriority="39"/>
+    <w:lsdException w:name="Table Theme" w:semiHidden="1" w:unhideWhenUsed="1"/>
     <w:lsdException w:name="Placeholder Text" w:semiHidden="1"/>
     <w:lsdException w:name="No Spacing" w:uiPriority="1" w:qFormat="1"/>
     <w:lsdException w:name="Light Shading" w:uiPriority="60"/>
@@ -875,6 +982,25 @@
       <w:ind w:left="720"/>
       <w:contextualSpacing/>
     </w:pPr>
+  </w:style>
+  <w:style w:type="table" w:styleId="Tabela-Siatka">
+    <w:name w:val="Table Grid"/>
+    <w:basedOn w:val="Standardowy"/>
+    <w:uiPriority w:val="39"/>
+    <w:rsid w:val="002D4C16"/>
+    <w:pPr>
+      <w:spacing w:after="0" w:line="240" w:lineRule="auto"/>
+    </w:pPr>
+    <w:tblPr>
+      <w:tblBorders>
+        <w:top w:val="single" w:sz="4" w:space="0" w:color="auto"/>
+        <w:left w:val="single" w:sz="4" w:space="0" w:color="auto"/>
+        <w:bottom w:val="single" w:sz="4" w:space="0" w:color="auto"/>
+        <w:right w:val="single" w:sz="4" w:space="0" w:color="auto"/>
+        <w:insideH w:val="single" w:sz="4" w:space="0" w:color="auto"/>
+        <w:insideV w:val="single" w:sz="4" w:space="0" w:color="auto"/>
+      </w:tblBorders>
+    </w:tblPr>
   </w:style>
 </w:styles>
 </file>

</xml_diff>